<commit_message>
relatório e pequenas e alterações
</commit_message>
<xml_diff>
--- a/TPSIM/Relatorio_SIM_45295_46148.docx
+++ b/TPSIM/Relatorio_SIM_45295_46148.docx
@@ -522,6 +522,13 @@
     </w:p>
     <w:sdt>
       <w:sdtPr>
+        <w:rPr>
+          <w:rFonts w:asciiTheme="minorHAnsi" w:eastAsiaTheme="minorHAnsi" w:hAnsiTheme="minorHAnsi" w:cstheme="minorBidi"/>
+          <w:color w:val="auto"/>
+          <w:sz w:val="22"/>
+          <w:szCs w:val="22"/>
+          <w:lang w:val="pt-BR" w:eastAsia="en-US"/>
+        </w:rPr>
         <w:id w:val="650559911"/>
         <w:docPartObj>
           <w:docPartGallery w:val="Table of Contents"/>
@@ -530,13 +537,8 @@
       </w:sdtPr>
       <w:sdtEndPr>
         <w:rPr>
-          <w:rFonts w:asciiTheme="minorHAnsi" w:eastAsiaTheme="minorHAnsi" w:hAnsiTheme="minorHAnsi" w:cstheme="minorBidi"/>
           <w:b/>
           <w:bCs/>
-          <w:color w:val="auto"/>
-          <w:sz w:val="22"/>
-          <w:szCs w:val="22"/>
-          <w:lang w:val="pt-BR" w:eastAsia="en-US"/>
         </w:rPr>
       </w:sdtEndPr>
       <w:sdtContent>
@@ -577,7 +579,9 @@
               <w:tab w:val="right" w:leader="dot" w:pos="8494"/>
             </w:tabs>
             <w:rPr>
+              <w:rFonts w:eastAsiaTheme="minorEastAsia"/>
               <w:noProof/>
+              <w:lang w:val="pt-PT" w:eastAsia="pt-PT"/>
             </w:rPr>
           </w:pPr>
           <w:r>
@@ -589,7 +593,7 @@
           <w:r>
             <w:fldChar w:fldCharType="separate"/>
           </w:r>
-          <w:hyperlink w:anchor="_Toc61186556" w:history="1">
+          <w:hyperlink w:anchor="_Toc61191455" w:history="1">
             <w:r>
               <w:rPr>
                 <w:rStyle w:val="Hiperligao"/>
@@ -618,7 +622,7 @@
                 <w:noProof/>
                 <w:webHidden/>
               </w:rPr>
-              <w:instrText xml:space="preserve"> PAGEREF _Toc61186556 \h </w:instrText>
+              <w:instrText xml:space="preserve"> PAGEREF _Toc61191455 \h </w:instrText>
             </w:r>
             <w:r>
               <w:rPr>
@@ -656,16 +660,19 @@
               <w:tab w:val="right" w:leader="dot" w:pos="8494"/>
             </w:tabs>
             <w:rPr>
+              <w:rFonts w:eastAsiaTheme="minorEastAsia"/>
               <w:noProof/>
+              <w:lang w:val="pt-PT" w:eastAsia="pt-PT"/>
             </w:rPr>
           </w:pPr>
-          <w:hyperlink w:anchor="_Toc61186557" w:history="1">
+          <w:hyperlink w:anchor="_Toc61191456" w:history="1">
             <w:r>
               <w:rPr>
                 <w:rStyle w:val="Hiperligao"/>
                 <w:noProof/>
-              </w:rPr>
-              <w:t>“Covid Test Center”</w:t>
+                <w:lang w:val="pt-PT"/>
+              </w:rPr>
+              <w:t>Base de Dados</w:t>
             </w:r>
             <w:r>
               <w:rPr>
@@ -686,7 +693,7 @@
                 <w:noProof/>
                 <w:webHidden/>
               </w:rPr>
-              <w:instrText xml:space="preserve"> PAGEREF _Toc61186557 \h </w:instrText>
+              <w:instrText xml:space="preserve"> PAGEREF _Toc61191456 \h </w:instrText>
             </w:r>
             <w:r>
               <w:rPr>
@@ -706,7 +713,7 @@
                 <w:noProof/>
                 <w:webHidden/>
               </w:rPr>
-              <w:t>2</w:t>
+              <w:t>1</w:t>
             </w:r>
             <w:r>
               <w:rPr>
@@ -724,16 +731,18 @@
               <w:tab w:val="right" w:leader="dot" w:pos="8494"/>
             </w:tabs>
             <w:rPr>
+              <w:rFonts w:eastAsiaTheme="minorEastAsia"/>
               <w:noProof/>
+              <w:lang w:val="pt-PT" w:eastAsia="pt-PT"/>
             </w:rPr>
           </w:pPr>
-          <w:hyperlink w:anchor="_Toc61186558" w:history="1">
+          <w:hyperlink w:anchor="_Toc61191457" w:history="1">
             <w:r>
               <w:rPr>
                 <w:rStyle w:val="Hiperligao"/>
                 <w:noProof/>
               </w:rPr>
-              <w:t>Administrador</w:t>
+              <w:t>“Covid Test Center”</w:t>
             </w:r>
             <w:r>
               <w:rPr>
@@ -754,7 +763,7 @@
                 <w:noProof/>
                 <w:webHidden/>
               </w:rPr>
-              <w:instrText xml:space="preserve"> PAGEREF _Toc61186558 \h </w:instrText>
+              <w:instrText xml:space="preserve"> PAGEREF _Toc61191457 \h </w:instrText>
             </w:r>
             <w:r>
               <w:rPr>
@@ -774,7 +783,7 @@
                 <w:noProof/>
                 <w:webHidden/>
               </w:rPr>
-              <w:t>3</w:t>
+              <w:t>2</w:t>
             </w:r>
             <w:r>
               <w:rPr>
@@ -792,16 +801,18 @@
               <w:tab w:val="right" w:leader="dot" w:pos="8494"/>
             </w:tabs>
             <w:rPr>
+              <w:rFonts w:eastAsiaTheme="minorEastAsia"/>
               <w:noProof/>
+              <w:lang w:val="pt-PT" w:eastAsia="pt-PT"/>
             </w:rPr>
           </w:pPr>
-          <w:hyperlink w:anchor="_Toc61186559" w:history="1">
+          <w:hyperlink w:anchor="_Toc61191458" w:history="1">
             <w:r>
               <w:rPr>
                 <w:rStyle w:val="Hiperligao"/>
                 <w:noProof/>
               </w:rPr>
-              <w:t>Investigadores</w:t>
+              <w:t>Administrador</w:t>
             </w:r>
             <w:r>
               <w:rPr>
@@ -822,7 +833,7 @@
                 <w:noProof/>
                 <w:webHidden/>
               </w:rPr>
-              <w:instrText xml:space="preserve"> PAGEREF _Toc61186559 \h </w:instrText>
+              <w:instrText xml:space="preserve"> PAGEREF _Toc61191458 \h </w:instrText>
             </w:r>
             <w:r>
               <w:rPr>
@@ -842,7 +853,7 @@
                 <w:noProof/>
                 <w:webHidden/>
               </w:rPr>
-              <w:t>4</w:t>
+              <w:t>3</w:t>
             </w:r>
             <w:r>
               <w:rPr>
@@ -860,16 +871,18 @@
               <w:tab w:val="right" w:leader="dot" w:pos="8494"/>
             </w:tabs>
             <w:rPr>
+              <w:rFonts w:eastAsiaTheme="minorEastAsia"/>
               <w:noProof/>
+              <w:lang w:val="pt-PT" w:eastAsia="pt-PT"/>
             </w:rPr>
           </w:pPr>
-          <w:hyperlink w:anchor="_Toc61186560" w:history="1">
+          <w:hyperlink w:anchor="_Toc61191459" w:history="1">
             <w:r>
               <w:rPr>
                 <w:rStyle w:val="Hiperligao"/>
                 <w:noProof/>
               </w:rPr>
-              <w:t>Médico</w:t>
+              <w:t>Investigadores</w:t>
             </w:r>
             <w:r>
               <w:rPr>
@@ -890,7 +903,7 @@
                 <w:noProof/>
                 <w:webHidden/>
               </w:rPr>
-              <w:instrText xml:space="preserve"> PAGEREF _Toc61186560 \h </w:instrText>
+              <w:instrText xml:space="preserve"> PAGEREF _Toc61191459 \h </w:instrText>
             </w:r>
             <w:r>
               <w:rPr>
@@ -910,7 +923,7 @@
                 <w:noProof/>
                 <w:webHidden/>
               </w:rPr>
-              <w:t>5</w:t>
+              <w:t>4</w:t>
             </w:r>
             <w:r>
               <w:rPr>
@@ -928,16 +941,18 @@
               <w:tab w:val="right" w:leader="dot" w:pos="8494"/>
             </w:tabs>
             <w:rPr>
+              <w:rFonts w:eastAsiaTheme="minorEastAsia"/>
               <w:noProof/>
+              <w:lang w:val="pt-PT" w:eastAsia="pt-PT"/>
             </w:rPr>
           </w:pPr>
-          <w:hyperlink w:anchor="_Toc61186561" w:history="1">
+          <w:hyperlink w:anchor="_Toc61191460" w:history="1">
             <w:r>
               <w:rPr>
                 <w:rStyle w:val="Hiperligao"/>
                 <w:noProof/>
               </w:rPr>
-              <w:t>Utente</w:t>
+              <w:t>Médico</w:t>
             </w:r>
             <w:r>
               <w:rPr>
@@ -958,7 +973,7 @@
                 <w:noProof/>
                 <w:webHidden/>
               </w:rPr>
-              <w:instrText xml:space="preserve"> PAGEREF _Toc61186561 \h </w:instrText>
+              <w:instrText xml:space="preserve"> PAGEREF _Toc61191460 \h </w:instrText>
             </w:r>
             <w:r>
               <w:rPr>
@@ -978,7 +993,7 @@
                 <w:noProof/>
                 <w:webHidden/>
               </w:rPr>
-              <w:t>6</w:t>
+              <w:t>5</w:t>
             </w:r>
             <w:r>
               <w:rPr>
@@ -996,15 +1011,87 @@
               <w:tab w:val="right" w:leader="dot" w:pos="8494"/>
             </w:tabs>
             <w:rPr>
+              <w:rFonts w:eastAsiaTheme="minorEastAsia"/>
               <w:noProof/>
+              <w:lang w:val="pt-PT" w:eastAsia="pt-PT"/>
             </w:rPr>
           </w:pPr>
-          <w:hyperlink w:anchor="_Toc61186562" w:history="1">
+          <w:hyperlink w:anchor="_Toc61191461" w:history="1">
             <w:r>
               <w:rPr>
                 <w:rStyle w:val="Hiperligao"/>
                 <w:noProof/>
               </w:rPr>
+              <w:t>Utente</w:t>
+            </w:r>
+            <w:r>
+              <w:rPr>
+                <w:noProof/>
+                <w:webHidden/>
+              </w:rPr>
+              <w:tab/>
+            </w:r>
+            <w:r>
+              <w:rPr>
+                <w:noProof/>
+                <w:webHidden/>
+              </w:rPr>
+              <w:fldChar w:fldCharType="begin"/>
+            </w:r>
+            <w:r>
+              <w:rPr>
+                <w:noProof/>
+                <w:webHidden/>
+              </w:rPr>
+              <w:instrText xml:space="preserve"> PAGEREF _Toc61191461 \h </w:instrText>
+            </w:r>
+            <w:r>
+              <w:rPr>
+                <w:noProof/>
+                <w:webHidden/>
+              </w:rPr>
+            </w:r>
+            <w:r>
+              <w:rPr>
+                <w:noProof/>
+                <w:webHidden/>
+              </w:rPr>
+              <w:fldChar w:fldCharType="separate"/>
+            </w:r>
+            <w:r>
+              <w:rPr>
+                <w:noProof/>
+                <w:webHidden/>
+              </w:rPr>
+              <w:t>6</w:t>
+            </w:r>
+            <w:r>
+              <w:rPr>
+                <w:noProof/>
+                <w:webHidden/>
+              </w:rPr>
+              <w:fldChar w:fldCharType="end"/>
+            </w:r>
+          </w:hyperlink>
+        </w:p>
+        <w:p>
+          <w:pPr>
+            <w:pStyle w:val="ndice1"/>
+            <w:tabs>
+              <w:tab w:val="right" w:leader="dot" w:pos="8494"/>
+            </w:tabs>
+            <w:rPr>
+              <w:rFonts w:eastAsiaTheme="minorEastAsia"/>
+              <w:noProof/>
+              <w:lang w:val="pt-PT" w:eastAsia="pt-PT"/>
+            </w:rPr>
+          </w:pPr>
+          <w:hyperlink w:anchor="_Toc61191462" w:history="1">
+            <w:r>
+              <w:rPr>
+                <w:rStyle w:val="Hiperligao"/>
+                <w:noProof/>
+              </w:rPr>
               <w:t>Conclusão</w:t>
             </w:r>
             <w:r>
@@ -1026,7 +1113,7 @@
                 <w:noProof/>
                 <w:webHidden/>
               </w:rPr>
-              <w:instrText xml:space="preserve"> PAGEREF _Toc61186562 \h </w:instrText>
+              <w:instrText xml:space="preserve"> PAGEREF _Toc61191462 \h </w:instrText>
             </w:r>
             <w:r>
               <w:rPr>
@@ -1095,7 +1182,7 @@
           <w:lang w:val="pt-PT"/>
         </w:rPr>
       </w:pPr>
-      <w:bookmarkStart w:id="0" w:name="_Toc61186556"/>
+      <w:bookmarkStart w:id="0" w:name="_Toc61191455"/>
       <w:r>
         <w:rPr>
           <w:rFonts w:eastAsia="Times"/>
@@ -1266,15 +1353,26 @@
           <w:szCs w:val="24"/>
           <w:lang w:val="pt-PT"/>
         </w:rPr>
-        <w:t>do comportamento do nosso website e , de seguida, do comportamento tanto do administrador bem como dos investigadores, dos médicos e dos utentes.</w:t>
-      </w:r>
-    </w:p>
-    <w:p>
-      <w:pPr>
-        <w:rPr>
-          <w:lang w:val="pt-PT"/>
-        </w:rPr>
-      </w:pPr>
+        <w:t xml:space="preserve">do comportamento do nosso website </w:t>
+      </w:r>
+      <w:proofErr w:type="gramStart"/>
+      <w:r>
+        <w:rPr>
+          <w:sz w:val="24"/>
+          <w:szCs w:val="24"/>
+          <w:lang w:val="pt-PT"/>
+        </w:rPr>
+        <w:t>e ,</w:t>
+      </w:r>
+      <w:proofErr w:type="gramEnd"/>
+      <w:r>
+        <w:rPr>
+          <w:sz w:val="24"/>
+          <w:szCs w:val="24"/>
+          <w:lang w:val="pt-PT"/>
+        </w:rPr>
+        <w:t xml:space="preserve"> de seguida, do comportamento tanto do administrador bem como dos investigadores, dos médicos e dos utentes.</w:t>
+      </w:r>
       <w:r>
         <w:rPr>
           <w:lang w:val="pt-PT"/>
@@ -1287,7 +1385,7 @@
         <w:pStyle w:val="Ttulo1"/>
         <w:jc w:val="center"/>
       </w:pPr>
-      <w:bookmarkStart w:id="1" w:name="_Toc61186557"/>
+      <w:bookmarkStart w:id="1" w:name="_Toc61191457"/>
       <w:r>
         <w:lastRenderedPageBreak/>
         <w:t xml:space="preserve">“Covid </w:t>
@@ -1314,7 +1412,21 @@
           <w:sz w:val="24"/>
           <w:szCs w:val="24"/>
         </w:rPr>
-        <w:t>Como referimos anteriormente, o sistema COVIDSYM é baseado numa interface web à  qual  de-mos o  nome de  “Covid Test Center”. Neste website é importante destacar  4 diferentes tipos de utilizadores:</w:t>
+        <w:t>Como referimos anteriormente, o sistema COVIDSYM é baseado numa interface web à  qual  d</w:t>
+      </w:r>
+      <w:r>
+        <w:rPr>
+          <w:sz w:val="24"/>
+          <w:szCs w:val="24"/>
+        </w:rPr>
+        <w:t>e</w:t>
+      </w:r>
+      <w:r>
+        <w:rPr>
+          <w:sz w:val="24"/>
+          <w:szCs w:val="24"/>
+        </w:rPr>
+        <w:t>mos o  nome de  “Covid Test Center”. Neste website é importante destacar  4 diferentes tipos de utilizadores:</w:t>
       </w:r>
     </w:p>
     <w:p>
@@ -1335,7 +1447,7 @@
           <w:sz w:val="24"/>
           <w:szCs w:val="24"/>
         </w:rPr>
-        <w:t>Os administradores: Estes conseguem listar/consultar dados dos utilizadores; registar novos utilizadores do tipo Médico, Investigador, Administrador, Utente; visualizar/alterar a  ficha dos utilizadores; e ativar/desativar utilizadores.</w:t>
+        <w:t>Utente</w:t>
       </w:r>
     </w:p>
     <w:p>
@@ -1356,14 +1468,7 @@
           <w:sz w:val="24"/>
           <w:szCs w:val="24"/>
         </w:rPr>
-        <w:t xml:space="preserve">Os investigadores: </w:t>
-      </w:r>
-      <w:r>
-        <w:rPr>
-          <w:sz w:val="24"/>
-          <w:szCs w:val="24"/>
-        </w:rPr>
-        <w:t>Têm acesso  a dados estatísticos e a todos os dados dos utentes, mas anonimizados, ou seja, sem nome, morada, localidade, morada, contacto, entre outros.</w:t>
+        <w:t>Médico</w:t>
       </w:r>
     </w:p>
     <w:p>
@@ -1384,7 +1489,7 @@
           <w:sz w:val="24"/>
           <w:szCs w:val="24"/>
         </w:rPr>
-        <w:t>Os médicos: Ao contrario dos investigadores, os medicos têm acesso a toda a informação dos seus utentes e pode prescrever o teste à COVID-19, com base na avaliação do  risco do utente estar diagnosticado com o virús.</w:t>
+        <w:t>Investigador</w:t>
       </w:r>
     </w:p>
     <w:p>
@@ -1405,21 +1510,124 @@
           <w:sz w:val="24"/>
           <w:szCs w:val="24"/>
         </w:rPr>
-        <w:t xml:space="preserve">Os utentes: </w:t>
-      </w:r>
-      <w:r>
-        <w:rPr>
-          <w:sz w:val="24"/>
-          <w:szCs w:val="24"/>
-        </w:rPr>
-        <w:t>Que podem se registar no website, escolher um médico para lhe seguir e fazer a consulta médica  para determinar o seu grau de risco de ter COVID-19. Estes também podem</w:t>
-      </w:r>
-      <w:r>
-        <w:rPr>
-          <w:sz w:val="24"/>
-          <w:szCs w:val="24"/>
-        </w:rPr>
-        <w:t xml:space="preserve"> visualizar/alterar a sua ficha de utente sempre que assim o entenderem.</w:t>
+        <w:t>Administrador</w:t>
+      </w:r>
+    </w:p>
+    <w:p>
+      <w:pPr>
+        <w:pStyle w:val="PargrafodaLista"/>
+        <w:numPr>
+          <w:ilvl w:val="0"/>
+          <w:numId w:val="2"/>
+        </w:numPr>
+        <w:jc w:val="both"/>
+        <w:rPr>
+          <w:sz w:val="24"/>
+          <w:szCs w:val="24"/>
+        </w:rPr>
+      </w:pPr>
+      <w:r>
+        <w:rPr>
+          <w:sz w:val="24"/>
+          <w:szCs w:val="24"/>
+        </w:rPr>
+        <w:t>Guest</w:t>
+      </w:r>
+    </w:p>
+    <w:p>
+      <w:pPr>
+        <w:jc w:val="both"/>
+        <w:rPr>
+          <w:sz w:val="24"/>
+          <w:szCs w:val="24"/>
+        </w:rPr>
+      </w:pPr>
+      <w:r>
+        <w:rPr>
+          <w:sz w:val="24"/>
+          <w:szCs w:val="24"/>
+        </w:rPr>
+        <w:t>Quando o utilizador entra no website é considerado como guest, só poderá criar conta paciente ou registar-se. Foi utilizado variáveis de sessão para para criar os menus.A interface do site é composta por um header onde se encontra o titulo, um sidebar para o menu e uma zona de conteudo para mostrar as páginas.</w:t>
+      </w:r>
+    </w:p>
+    <w:p>
+      <w:pPr>
+        <w:keepNext/>
+        <w:jc w:val="both"/>
+      </w:pPr>
+      <w:r>
+        <w:rPr>
+          <w:noProof/>
+        </w:rPr>
+        <w:drawing>
+          <wp:inline distT="0" distB="0" distL="0" distR="0" wp14:anchorId="0616D69C" wp14:editId="61326ECF">
+            <wp:extent cx="5093713" cy="3242869"/>
+            <wp:effectExtent l="0" t="0" r="0" b="0"/>
+            <wp:docPr id="4" name="Imagem 4"/>
+            <wp:cNvGraphicFramePr>
+              <a:graphicFrameLocks xmlns:a="http://schemas.openxmlformats.org/drawingml/2006/main" noChangeAspect="1"/>
+            </wp:cNvGraphicFramePr>
+            <a:graphic xmlns:a="http://schemas.openxmlformats.org/drawingml/2006/main">
+              <a:graphicData uri="http://schemas.openxmlformats.org/drawingml/2006/picture">
+                <pic:pic xmlns:pic="http://schemas.openxmlformats.org/drawingml/2006/picture">
+                  <pic:nvPicPr>
+                    <pic:cNvPr id="1" name=""/>
+                    <pic:cNvPicPr/>
+                  </pic:nvPicPr>
+                  <pic:blipFill>
+                    <a:blip r:embed="rId11"/>
+                    <a:stretch>
+                      <a:fillRect/>
+                    </a:stretch>
+                  </pic:blipFill>
+                  <pic:spPr>
+                    <a:xfrm>
+                      <a:off x="0" y="0"/>
+                      <a:ext cx="5133504" cy="3268201"/>
+                    </a:xfrm>
+                    <a:prstGeom prst="rect">
+                      <a:avLst/>
+                    </a:prstGeom>
+                  </pic:spPr>
+                </pic:pic>
+              </a:graphicData>
+            </a:graphic>
+          </wp:inline>
+        </w:drawing>
+      </w:r>
+    </w:p>
+    <w:p>
+      <w:pPr>
+        <w:pStyle w:val="Legenda"/>
+        <w:jc w:val="both"/>
+        <w:rPr>
+          <w:sz w:val="24"/>
+          <w:szCs w:val="24"/>
+        </w:rPr>
+      </w:pPr>
+      <w:r>
+        <w:t xml:space="preserve">Figura </w:t>
+      </w:r>
+      <w:r>
+        <w:fldChar w:fldCharType="begin"/>
+      </w:r>
+      <w:r>
+        <w:instrText xml:space="preserve"> SEQ Figura \* ARABIC </w:instrText>
+      </w:r>
+      <w:r>
+        <w:fldChar w:fldCharType="separate"/>
+      </w:r>
+      <w:r>
+        <w:rPr>
+          <w:noProof/>
+        </w:rPr>
+        <w:t>1</w:t>
+      </w:r>
+      <w:r>
+        <w:fldChar w:fldCharType="end"/>
+      </w:r>
+      <w:r>
+        <w:t xml:space="preserve"> - estrutura dos menus</w:t>
       </w:r>
     </w:p>
     <w:p>
@@ -1436,69 +1644,107 @@
           <w:sz w:val="24"/>
           <w:szCs w:val="24"/>
         </w:rPr>
-        <w:t>Estas funções estão traduzidas na figura abaixo  (Figura 1) em forma de tabela.</w:t>
-      </w:r>
-    </w:p>
-    <w:p>
-      <w:pPr>
-        <w:spacing w:after="0"/>
-        <w:jc w:val="both"/>
-        <w:rPr>
-          <w:sz w:val="24"/>
-          <w:szCs w:val="24"/>
-        </w:rPr>
-      </w:pPr>
-      <w:r>
-        <w:rPr>
-          <w:sz w:val="24"/>
-          <w:szCs w:val="24"/>
-        </w:rPr>
-        <w:t xml:space="preserve">Para uma  </w:t>
-      </w:r>
-      <w:r>
-        <w:rPr>
-          <w:sz w:val="24"/>
-          <w:szCs w:val="24"/>
-        </w:rPr>
-        <w:t>interpretação</w:t>
-      </w:r>
-      <w:r>
-        <w:rPr>
-          <w:sz w:val="24"/>
-          <w:szCs w:val="24"/>
-        </w:rPr>
-        <w:t xml:space="preserve"> mais aprofundada </w:t>
-      </w:r>
-      <w:r>
-        <w:rPr>
-          <w:sz w:val="24"/>
-          <w:szCs w:val="24"/>
-        </w:rPr>
-        <w:t>das funcionalidades, após esta explicação  breve, dividiu-se o presente relatório nos 4 diferentes tipos de utilizadores</w:t>
-      </w:r>
-      <w:r>
-        <w:rPr>
-          <w:sz w:val="24"/>
-          <w:szCs w:val="24"/>
-        </w:rPr>
-        <w:t>.</w:t>
-      </w:r>
-    </w:p>
-    <w:p>
-      <w:pPr>
-        <w:rPr>
-          <w:sz w:val="24"/>
-          <w:szCs w:val="24"/>
-        </w:rPr>
-      </w:pPr>
-    </w:p>
-    <w:p>
-      <w:pPr>
-        <w:rPr>
-          <w:sz w:val="24"/>
-          <w:szCs w:val="24"/>
-        </w:rPr>
-      </w:pPr>
+        <w:t xml:space="preserve">Estas </w:t>
+      </w:r>
+      <w:r>
+        <w:rPr>
+          <w:sz w:val="24"/>
+          <w:szCs w:val="24"/>
+        </w:rPr>
+        <w:t xml:space="preserve">funcionalidades permitiu-nos dar resposta </w:t>
+      </w:r>
+      <w:r>
+        <w:rPr>
+          <w:sz w:val="24"/>
+          <w:szCs w:val="24"/>
+        </w:rPr>
+        <w:t>às questões do enuciado,como se encontra na Figura.2, onde criamos 5 menus distintos.</w:t>
+      </w:r>
+      <w:r>
+        <w:rPr>
+          <w:sz w:val="24"/>
+          <w:szCs w:val="24"/>
+        </w:rPr>
+        <w:t xml:space="preserve"> </w:t>
+      </w:r>
+    </w:p>
+    <w:p>
+      <w:pPr>
+        <w:rPr>
+          <w:sz w:val="24"/>
+          <w:szCs w:val="24"/>
+        </w:rPr>
+      </w:pPr>
+      <w:r>
+        <w:rPr>
+          <w:noProof/>
+          <w:sz w:val="24"/>
+          <w:szCs w:val="24"/>
+        </w:rPr>
+        <w:lastRenderedPageBreak/>
+        <w:drawing>
+          <wp:anchor distT="0" distB="0" distL="114300" distR="114300" simplePos="0" relativeHeight="251661312" behindDoc="0" locked="0" layoutInCell="1" allowOverlap="1" wp14:anchorId="7FCA0B1B" wp14:editId="0A0F4A4B">
+            <wp:simplePos x="0" y="0"/>
+            <wp:positionH relativeFrom="margin">
+              <wp:posOffset>725805</wp:posOffset>
+            </wp:positionH>
+            <wp:positionV relativeFrom="paragraph">
+              <wp:posOffset>137795</wp:posOffset>
+            </wp:positionV>
+            <wp:extent cx="4209415" cy="2066925"/>
+            <wp:effectExtent l="0" t="0" r="635" b="9525"/>
+            <wp:wrapTopAndBottom/>
+            <wp:docPr id="3" name="Imagem 3"/>
+            <wp:cNvGraphicFramePr>
+              <a:graphicFrameLocks xmlns:a="http://schemas.openxmlformats.org/drawingml/2006/main" noChangeAspect="1"/>
+            </wp:cNvGraphicFramePr>
+            <a:graphic xmlns:a="http://schemas.openxmlformats.org/drawingml/2006/main">
+              <a:graphicData uri="http://schemas.openxmlformats.org/drawingml/2006/picture">
+                <pic:pic xmlns:pic="http://schemas.openxmlformats.org/drawingml/2006/picture">
+                  <pic:nvPicPr>
+                    <pic:cNvPr id="0" name="Picture 1"/>
+                    <pic:cNvPicPr>
+                      <a:picLocks noChangeAspect="1" noChangeArrowheads="1"/>
+                    </pic:cNvPicPr>
+                  </pic:nvPicPr>
+                  <pic:blipFill>
+                    <a:blip r:embed="rId12">
+                      <a:extLst>
+                        <a:ext uri="{28A0092B-C50C-407E-A947-70E740481C1C}">
+                          <a14:useLocalDpi xmlns:a14="http://schemas.microsoft.com/office/drawing/2010/main" val="0"/>
+                        </a:ext>
+                      </a:extLst>
+                    </a:blip>
+                    <a:srcRect/>
+                    <a:stretch>
+                      <a:fillRect/>
+                    </a:stretch>
+                  </pic:blipFill>
+                  <pic:spPr bwMode="auto">
+                    <a:xfrm>
+                      <a:off x="0" y="0"/>
+                      <a:ext cx="4209415" cy="2066925"/>
+                    </a:xfrm>
+                    <a:prstGeom prst="rect">
+                      <a:avLst/>
+                    </a:prstGeom>
+                    <a:noFill/>
+                    <a:ln>
+                      <a:noFill/>
+                    </a:ln>
+                  </pic:spPr>
+                </pic:pic>
+              </a:graphicData>
+            </a:graphic>
+            <wp14:sizeRelH relativeFrom="page">
+              <wp14:pctWidth>0</wp14:pctWidth>
+            </wp14:sizeRelH>
+            <wp14:sizeRelV relativeFrom="page">
+              <wp14:pctHeight>0</wp14:pctHeight>
+            </wp14:sizeRelV>
+          </wp:anchor>
+        </w:drawing>
+      </w:r>
       <w:r>
         <w:rPr>
           <w:noProof/>
@@ -1506,7 +1752,7 @@
         <mc:AlternateContent>
           <mc:Choice Requires="wps">
             <w:drawing>
-              <wp:anchor distT="0" distB="0" distL="114300" distR="114300" simplePos="0" relativeHeight="251660288" behindDoc="0" locked="0" layoutInCell="1" allowOverlap="1" wp14:anchorId="0F776EE5" wp14:editId="1B324EDA">
+              <wp:anchor distT="0" distB="0" distL="114300" distR="114300" simplePos="0" relativeHeight="251660288" behindDoc="0" locked="0" layoutInCell="1" allowOverlap="1" wp14:anchorId="0F776EE5" wp14:editId="55012703">
                 <wp:simplePos x="0" y="0"/>
                 <wp:positionH relativeFrom="margin">
                   <wp:align>center</wp:align>
@@ -1547,16 +1793,32 @@
                             <w:r>
                               <w:t xml:space="preserve">Figura </w:t>
                             </w:r>
-                            <w:fldSimple w:instr=" SEQ Figura \* ARABIC ">
-                              <w:r>
-                                <w:rPr>
-                                  <w:noProof/>
-                                </w:rPr>
-                                <w:t>1</w:t>
-                              </w:r>
-                            </w:fldSimple>
+                            <w:r>
+                              <w:fldChar w:fldCharType="begin"/>
+                            </w:r>
+                            <w:r>
+                              <w:instrText xml:space="preserve"> SEQ Figura \* ARABIC </w:instrText>
+                            </w:r>
+                            <w:r>
+                              <w:fldChar w:fldCharType="separate"/>
+                            </w:r>
+                            <w:r>
+                              <w:rPr>
+                                <w:noProof/>
+                              </w:rPr>
+                              <w:t>2</w:t>
+                            </w:r>
+                            <w:r>
+                              <w:rPr>
+                                <w:noProof/>
+                              </w:rPr>
+                              <w:fldChar w:fldCharType="end"/>
+                            </w:r>
                             <w:r>
                               <w:t>: Funcionalidades de utilizador.</w:t>
+                            </w:r>
+                            <w:r>
+                              <w:t xml:space="preserve"> Foi acrescentado o guest para fins de autenticação.</w:t>
                             </w:r>
                           </w:p>
                         </w:txbxContent>
@@ -1589,16 +1851,32 @@
                       <w:r>
                         <w:t xml:space="preserve">Figura </w:t>
                       </w:r>
-                      <w:fldSimple w:instr=" SEQ Figura \* ARABIC ">
-                        <w:r>
-                          <w:rPr>
-                            <w:noProof/>
-                          </w:rPr>
-                          <w:t>1</w:t>
-                        </w:r>
-                      </w:fldSimple>
+                      <w:r>
+                        <w:fldChar w:fldCharType="begin"/>
+                      </w:r>
+                      <w:r>
+                        <w:instrText xml:space="preserve"> SEQ Figura \* ARABIC </w:instrText>
+                      </w:r>
+                      <w:r>
+                        <w:fldChar w:fldCharType="separate"/>
+                      </w:r>
+                      <w:r>
+                        <w:rPr>
+                          <w:noProof/>
+                        </w:rPr>
+                        <w:t>2</w:t>
+                      </w:r>
+                      <w:r>
+                        <w:rPr>
+                          <w:noProof/>
+                        </w:rPr>
+                        <w:fldChar w:fldCharType="end"/>
+                      </w:r>
                       <w:r>
                         <w:t>: Funcionalidades de utilizador.</w:t>
+                      </w:r>
+                      <w:r>
+                        <w:t xml:space="preserve"> Foi acrescentado o guest para fins de autenticação.</w:t>
                       </w:r>
                     </w:p>
                   </w:txbxContent>
@@ -1609,25 +1887,238 @@
           </mc:Fallback>
         </mc:AlternateContent>
       </w:r>
+    </w:p>
+    <w:p>
+      <w:pPr>
+        <w:rPr>
+          <w:sz w:val="24"/>
+          <w:szCs w:val="24"/>
+        </w:rPr>
+      </w:pPr>
+    </w:p>
+    <w:p>
+      <w:pPr>
+        <w:rPr>
+          <w:sz w:val="24"/>
+          <w:szCs w:val="24"/>
+        </w:rPr>
+      </w:pPr>
+    </w:p>
+    <w:p>
+      <w:pPr>
+        <w:jc w:val="both"/>
+      </w:pPr>
+      <w:r>
+        <w:br w:type="page"/>
+      </w:r>
+    </w:p>
+    <w:p>
+      <w:pPr>
+        <w:pStyle w:val="Ttulo1"/>
+        <w:jc w:val="center"/>
+        <w:rPr>
+          <w:u w:val="single"/>
+        </w:rPr>
+      </w:pPr>
+      <w:bookmarkStart w:id="2" w:name="_Toc61191458"/>
+      <w:r>
+        <w:lastRenderedPageBreak/>
+        <w:t>Gestão de Utilizadores</w:t>
+      </w:r>
+    </w:p>
+    <w:p>
+      <w:pPr>
+        <w:pStyle w:val="Ttulo2"/>
+      </w:pPr>
+      <w:r>
+        <w:t>Administrador</w:t>
+      </w:r>
+      <w:bookmarkEnd w:id="2"/>
+    </w:p>
+    <w:p>
+      <w:pPr>
+        <w:jc w:val="both"/>
+        <w:rPr>
+          <w:sz w:val="24"/>
+          <w:szCs w:val="24"/>
+        </w:rPr>
+      </w:pPr>
+      <w:bookmarkStart w:id="3" w:name="_Toc61191459"/>
+      <w:r>
+        <w:rPr>
+          <w:sz w:val="24"/>
+          <w:szCs w:val="24"/>
+        </w:rPr>
+        <w:t>Os administradores conseguem listar/consultar dados dos utilizadores; registar novos utilizadores do tipo Médico</w:t>
+      </w:r>
+      <w:r>
+        <w:rPr>
+          <w:sz w:val="24"/>
+          <w:szCs w:val="24"/>
+        </w:rPr>
+        <w:t>/</w:t>
+      </w:r>
+      <w:r>
+        <w:rPr>
+          <w:sz w:val="24"/>
+          <w:szCs w:val="24"/>
+        </w:rPr>
+        <w:t>Investigador</w:t>
+      </w:r>
+      <w:r>
+        <w:rPr>
+          <w:sz w:val="24"/>
+          <w:szCs w:val="24"/>
+        </w:rPr>
+        <w:t>/</w:t>
+      </w:r>
+      <w:r>
+        <w:rPr>
+          <w:sz w:val="24"/>
+          <w:szCs w:val="24"/>
+        </w:rPr>
+        <w:t>Administrador</w:t>
+      </w:r>
+      <w:r>
+        <w:rPr>
+          <w:sz w:val="24"/>
+          <w:szCs w:val="24"/>
+        </w:rPr>
+        <w:t>/</w:t>
+      </w:r>
+      <w:r>
+        <w:rPr>
+          <w:sz w:val="24"/>
+          <w:szCs w:val="24"/>
+        </w:rPr>
+        <w:t xml:space="preserve">Utente; visualizar/alterar a  ficha dos utilizadores e </w:t>
+      </w:r>
+      <w:r>
+        <w:rPr>
+          <w:sz w:val="24"/>
+          <w:szCs w:val="24"/>
+        </w:rPr>
+        <w:t>remover</w:t>
+      </w:r>
+      <w:r>
+        <w:rPr>
+          <w:sz w:val="24"/>
+          <w:szCs w:val="24"/>
+        </w:rPr>
+        <w:t xml:space="preserve"> utilizadores.</w:t>
+      </w:r>
+    </w:p>
+    <w:p>
+      <w:pPr>
+        <w:pStyle w:val="Ttulo2"/>
+      </w:pPr>
+      <w:r>
+        <w:t>Investigadores</w:t>
+      </w:r>
+      <w:bookmarkEnd w:id="3"/>
+    </w:p>
+    <w:p>
+      <w:pPr>
+        <w:jc w:val="both"/>
+        <w:rPr>
+          <w:sz w:val="24"/>
+          <w:szCs w:val="24"/>
+        </w:rPr>
+      </w:pPr>
+      <w:r>
+        <w:rPr>
+          <w:sz w:val="24"/>
+          <w:szCs w:val="24"/>
+        </w:rPr>
+        <w:t>Os investigadores: Têm acesso  a dados estatísticos e a todos os dados dos utentes, mas anonimizados, ou seja, sem nome, morada, localidade, morada, contacto, entre outros.</w:t>
+      </w:r>
+    </w:p>
+    <w:p>
+      <w:pPr>
+        <w:pStyle w:val="Ttulo2"/>
+      </w:pPr>
+      <w:bookmarkStart w:id="4" w:name="_Toc61191460"/>
+      <w:r>
+        <w:t>Médico</w:t>
+      </w:r>
+      <w:bookmarkEnd w:id="4"/>
+    </w:p>
+    <w:p>
+      <w:pPr>
+        <w:jc w:val="both"/>
+        <w:rPr>
+          <w:sz w:val="24"/>
+          <w:szCs w:val="24"/>
+        </w:rPr>
+      </w:pPr>
+      <w:r>
+        <w:rPr>
+          <w:sz w:val="24"/>
+          <w:szCs w:val="24"/>
+        </w:rPr>
+        <w:t>Os médicos: Ao contrario dos investigadores, os medicos têm acesso a toda a informação dos seus utentes e pode prescrever o teste à COVID-19, com base na avaliação do  risco do utente estar diagnosticado com o virús.</w:t>
+      </w:r>
+    </w:p>
+    <w:p>
+      <w:pPr>
+        <w:pStyle w:val="Ttulo2"/>
+      </w:pPr>
+      <w:bookmarkStart w:id="5" w:name="_Toc61191461"/>
+      <w:r>
+        <w:t>Utente</w:t>
+      </w:r>
+      <w:bookmarkEnd w:id="5"/>
+      <w:r>
+        <w:t>/Paciente</w:t>
+      </w:r>
+    </w:p>
+    <w:p>
+      <w:r>
+        <w:rPr>
+          <w:sz w:val="24"/>
+          <w:szCs w:val="24"/>
+        </w:rPr>
+        <w:t>Os utentes podem se registar no website, escolher um médico para lhe seguir e fazer a consulta médica  para determinar o seu grau de risco de ter COVID-19. Estes também podem visualizar/alterar a sua ficha de utente sempre que assim o entenderem.</w:t>
+      </w:r>
+    </w:p>
+    <w:p>
+      <w:r>
+        <w:br w:type="page"/>
+      </w:r>
+    </w:p>
+    <w:p>
+      <w:pPr>
+        <w:pStyle w:val="Ttulo1"/>
+        <w:jc w:val="center"/>
+        <w:rPr>
+          <w:lang w:val="pt-PT"/>
+        </w:rPr>
+      </w:pPr>
+      <w:bookmarkStart w:id="6" w:name="_Toc61191462"/>
+      <w:bookmarkStart w:id="7" w:name="_Toc61191456"/>
+      <w:r>
+        <w:rPr>
+          <w:lang w:val="pt-PT"/>
+        </w:rPr>
+        <w:lastRenderedPageBreak/>
+        <w:t>Base de Dados</w:t>
+      </w:r>
+      <w:bookmarkEnd w:id="7"/>
+    </w:p>
+    <w:p>
+      <w:pPr>
+        <w:keepNext/>
+        <w:jc w:val="center"/>
+      </w:pPr>
       <w:r>
         <w:rPr>
           <w:noProof/>
-          <w:sz w:val="24"/>
-          <w:szCs w:val="24"/>
         </w:rPr>
         <w:drawing>
-          <wp:anchor distT="0" distB="0" distL="114300" distR="114300" simplePos="0" relativeHeight="251661312" behindDoc="0" locked="0" layoutInCell="1" allowOverlap="1" wp14:anchorId="7FCA0B1B" wp14:editId="102DA2DC">
-            <wp:simplePos x="0" y="0"/>
-            <wp:positionH relativeFrom="margin">
-              <wp:align>center</wp:align>
-            </wp:positionH>
-            <wp:positionV relativeFrom="paragraph">
-              <wp:posOffset>271200</wp:posOffset>
-            </wp:positionV>
-            <wp:extent cx="3935730" cy="1932305"/>
-            <wp:effectExtent l="0" t="0" r="7620" b="0"/>
-            <wp:wrapTopAndBottom/>
-            <wp:docPr id="3" name="Imagem 3"/>
+          <wp:inline distT="0" distB="0" distL="0" distR="0" wp14:anchorId="693DAA67" wp14:editId="08AF2933">
+            <wp:extent cx="4288520" cy="3224963"/>
+            <wp:effectExtent l="0" t="0" r="0" b="0"/>
+            <wp:docPr id="1" name="Imagem 1"/>
             <wp:cNvGraphicFramePr>
               <a:graphicFrameLocks xmlns:a="http://schemas.openxmlformats.org/drawingml/2006/main" noChangeAspect="1"/>
             </wp:cNvGraphicFramePr>
@@ -1635,72 +2126,285 @@
               <a:graphicData uri="http://schemas.openxmlformats.org/drawingml/2006/picture">
                 <pic:pic xmlns:pic="http://schemas.openxmlformats.org/drawingml/2006/picture">
                   <pic:nvPicPr>
-                    <pic:cNvPr id="0" name="Picture 1"/>
-                    <pic:cNvPicPr>
-                      <a:picLocks noChangeAspect="1" noChangeArrowheads="1"/>
-                    </pic:cNvPicPr>
+                    <pic:cNvPr id="1" name=""/>
+                    <pic:cNvPicPr/>
                   </pic:nvPicPr>
                   <pic:blipFill>
-                    <a:blip r:embed="rId11">
-                      <a:extLst>
-                        <a:ext uri="{28A0092B-C50C-407E-A947-70E740481C1C}">
-                          <a14:useLocalDpi xmlns:a14="http://schemas.microsoft.com/office/drawing/2010/main" val="0"/>
-                        </a:ext>
-                      </a:extLst>
-                    </a:blip>
-                    <a:srcRect/>
+                    <a:blip r:embed="rId13"/>
                     <a:stretch>
                       <a:fillRect/>
                     </a:stretch>
                   </pic:blipFill>
-                  <pic:spPr bwMode="auto">
+                  <pic:spPr>
                     <a:xfrm>
                       <a:off x="0" y="0"/>
-                      <a:ext cx="3935730" cy="1932305"/>
+                      <a:ext cx="4329490" cy="3255772"/>
                     </a:xfrm>
                     <a:prstGeom prst="rect">
                       <a:avLst/>
                     </a:prstGeom>
-                    <a:noFill/>
-                    <a:ln>
-                      <a:noFill/>
-                    </a:ln>
                   </pic:spPr>
                 </pic:pic>
               </a:graphicData>
             </a:graphic>
-            <wp14:sizeRelH relativeFrom="page">
-              <wp14:pctWidth>0</wp14:pctWidth>
-            </wp14:sizeRelH>
-            <wp14:sizeRelV relativeFrom="page">
-              <wp14:pctHeight>0</wp14:pctHeight>
-            </wp14:sizeRelV>
-          </wp:anchor>
+          </wp:inline>
         </w:drawing>
       </w:r>
     </w:p>
     <w:p>
       <w:pPr>
-        <w:rPr>
-          <w:sz w:val="24"/>
-          <w:szCs w:val="24"/>
-        </w:rPr>
-      </w:pPr>
-    </w:p>
-    <w:p>
-      <w:pPr>
-        <w:rPr>
-          <w:sz w:val="24"/>
-          <w:szCs w:val="24"/>
-        </w:rPr>
-      </w:pPr>
-    </w:p>
-    <w:p>
-      <w:pPr>
-        <w:jc w:val="both"/>
-      </w:pPr>
-      <w:r>
-        <w:br w:type="page"/>
+        <w:pStyle w:val="Legenda"/>
+        <w:jc w:val="center"/>
+        <w:rPr>
+          <w:lang w:val="pt-PT"/>
+        </w:rPr>
+      </w:pPr>
+      <w:r>
+        <w:t xml:space="preserve">Figura </w:t>
+      </w:r>
+      <w:r>
+        <w:fldChar w:fldCharType="begin"/>
+      </w:r>
+      <w:r>
+        <w:instrText xml:space="preserve"> SEQ Figura \* ARABIC </w:instrText>
+      </w:r>
+      <w:r>
+        <w:fldChar w:fldCharType="separate"/>
+      </w:r>
+      <w:r>
+        <w:rPr>
+          <w:noProof/>
+        </w:rPr>
+        <w:t>3</w:t>
+      </w:r>
+      <w:r>
+        <w:fldChar w:fldCharType="end"/>
+      </w:r>
+      <w:r>
+        <w:t>- base de dados usada para este trabalho</w:t>
+      </w:r>
+    </w:p>
+    <w:p>
+      <w:pPr>
+        <w:rPr>
+          <w:lang w:val="pt-PT"/>
+        </w:rPr>
+      </w:pPr>
+      <w:r>
+        <w:rPr>
+          <w:lang w:val="pt-PT"/>
+        </w:rPr>
+        <w:t xml:space="preserve">A tabela </w:t>
+      </w:r>
+      <w:proofErr w:type="spellStart"/>
+      <w:r>
+        <w:rPr>
+          <w:b/>
+          <w:bCs/>
+          <w:lang w:val="pt-PT"/>
+        </w:rPr>
+        <w:t>U</w:t>
+      </w:r>
+      <w:r>
+        <w:rPr>
+          <w:b/>
+          <w:bCs/>
+          <w:lang w:val="pt-PT"/>
+        </w:rPr>
+        <w:t>su</w:t>
+      </w:r>
+      <w:r>
+        <w:rPr>
+          <w:b/>
+          <w:bCs/>
+          <w:lang w:val="pt-PT"/>
+        </w:rPr>
+        <w:t>a</w:t>
+      </w:r>
+      <w:r>
+        <w:rPr>
+          <w:b/>
+          <w:bCs/>
+          <w:lang w:val="pt-PT"/>
+        </w:rPr>
+        <w:t>rios</w:t>
+      </w:r>
+      <w:proofErr w:type="spellEnd"/>
+      <w:r>
+        <w:rPr>
+          <w:b/>
+          <w:bCs/>
+          <w:lang w:val="pt-PT"/>
+        </w:rPr>
+        <w:t xml:space="preserve"> </w:t>
+      </w:r>
+      <w:r>
+        <w:rPr>
+          <w:lang w:val="pt-PT"/>
+        </w:rPr>
+        <w:t xml:space="preserve">é </w:t>
+      </w:r>
+      <w:r>
+        <w:rPr>
+          <w:lang w:val="pt-PT"/>
+        </w:rPr>
+        <w:t xml:space="preserve">onde se encontram todos os utilizadores e é </w:t>
+      </w:r>
+      <w:r>
+        <w:rPr>
+          <w:lang w:val="pt-PT"/>
+        </w:rPr>
+        <w:t xml:space="preserve">usada para registar novos </w:t>
+      </w:r>
+      <w:r>
+        <w:rPr>
+          <w:lang w:val="pt-PT"/>
+        </w:rPr>
+        <w:t>registos</w:t>
+      </w:r>
+      <w:r>
+        <w:rPr>
+          <w:lang w:val="pt-PT"/>
+        </w:rPr>
+        <w:t>, estes podem ser de 4 tipos: medico/</w:t>
+      </w:r>
+      <w:proofErr w:type="spellStart"/>
+      <w:r>
+        <w:rPr>
+          <w:lang w:val="pt-PT"/>
+        </w:rPr>
+        <w:t>admin</w:t>
+      </w:r>
+      <w:proofErr w:type="spellEnd"/>
+      <w:r>
+        <w:rPr>
+          <w:lang w:val="pt-PT"/>
+        </w:rPr>
+        <w:t xml:space="preserve">/paciente/investigador. Esta tabela é responsável por guardar a informação de cada utilizador para se poder efetuar login e aceder à respetiva conta. Após o login é guardado a informação em variáveis de sessão de forma a tornar a navegação mais fácil e aceder facilmente aos dados. </w:t>
+      </w:r>
+    </w:p>
+    <w:p>
+      <w:pPr>
+        <w:rPr>
+          <w:lang w:val="pt-PT"/>
+        </w:rPr>
+      </w:pPr>
+      <w:r>
+        <w:rPr>
+          <w:lang w:val="pt-PT"/>
+        </w:rPr>
+        <w:t xml:space="preserve">A tabela </w:t>
+      </w:r>
+      <w:r>
+        <w:rPr>
+          <w:b/>
+          <w:bCs/>
+          <w:lang w:val="pt-PT"/>
+        </w:rPr>
+        <w:t>Pacientes</w:t>
+      </w:r>
+      <w:r>
+        <w:rPr>
+          <w:b/>
+          <w:bCs/>
+          <w:lang w:val="pt-PT"/>
+        </w:rPr>
+        <w:t xml:space="preserve"> </w:t>
+      </w:r>
+      <w:r>
+        <w:rPr>
+          <w:lang w:val="pt-PT"/>
+        </w:rPr>
+        <w:t>contém</w:t>
+      </w:r>
+      <w:r>
+        <w:rPr>
+          <w:lang w:val="pt-PT"/>
+        </w:rPr>
+        <w:t xml:space="preserve"> informação pessoal do paciente, resultado do diagnóstico e o médico na qual é seguido. No Menu Paciente existe opção de preencher os dados pesso</w:t>
+      </w:r>
+      <w:r>
+        <w:rPr>
+          <w:lang w:val="pt-PT"/>
+        </w:rPr>
+        <w:t>ais, essa opção permite criar ou alterar informações respetivas a esta tabela, no qual podemos mudar dados como morada, contacto, email entre outros com exceção do resultado médico.</w:t>
+      </w:r>
+    </w:p>
+    <w:p>
+      <w:pPr>
+        <w:rPr>
+          <w:lang w:val="pt-PT"/>
+        </w:rPr>
+      </w:pPr>
+      <w:r>
+        <w:rPr>
+          <w:lang w:val="pt-PT"/>
+        </w:rPr>
+        <w:t xml:space="preserve">As tabelas </w:t>
+      </w:r>
+      <w:r>
+        <w:rPr>
+          <w:b/>
+          <w:bCs/>
+          <w:lang w:val="pt-PT"/>
+        </w:rPr>
+        <w:t>Administradores/Médicos/Investigadores</w:t>
+      </w:r>
+      <w:r>
+        <w:rPr>
+          <w:b/>
+          <w:bCs/>
+          <w:lang w:val="pt-PT"/>
+        </w:rPr>
+        <w:t xml:space="preserve"> </w:t>
+      </w:r>
+      <w:r>
+        <w:rPr>
+          <w:lang w:val="pt-PT"/>
+        </w:rPr>
+        <w:t xml:space="preserve">são modificadas por um administrador. No menu tem opção de introduzir novo utilizador. O utilizador é criado tanto na tabela </w:t>
+      </w:r>
+      <w:proofErr w:type="spellStart"/>
+      <w:r>
+        <w:rPr>
+          <w:b/>
+          <w:bCs/>
+          <w:lang w:val="pt-PT"/>
+        </w:rPr>
+        <w:t>Usuarios</w:t>
+      </w:r>
+      <w:proofErr w:type="spellEnd"/>
+      <w:r>
+        <w:rPr>
+          <w:b/>
+          <w:bCs/>
+          <w:lang w:val="pt-PT"/>
+        </w:rPr>
+        <w:t xml:space="preserve"> </w:t>
+      </w:r>
+      <w:r>
+        <w:rPr>
+          <w:lang w:val="pt-PT"/>
+        </w:rPr>
+        <w:t xml:space="preserve">como na tabela do seu </w:t>
+      </w:r>
+      <w:r>
+        <w:rPr>
+          <w:lang w:val="pt-PT"/>
+        </w:rPr>
+        <w:t xml:space="preserve">respetivo </w:t>
+      </w:r>
+      <w:r>
+        <w:rPr>
+          <w:lang w:val="pt-PT"/>
+        </w:rPr>
+        <w:t>perfil</w:t>
+      </w:r>
+      <w:r>
+        <w:rPr>
+          <w:lang w:val="pt-PT"/>
+        </w:rPr>
+        <w:t>.</w:t>
       </w:r>
     </w:p>
     <w:p>
@@ -1708,16 +2412,39 @@
         <w:pStyle w:val="Ttulo1"/>
         <w:jc w:val="center"/>
       </w:pPr>
-      <w:bookmarkStart w:id="2" w:name="_Toc61186558"/>
+      <w:r>
+        <w:rPr>
+          <w:lang w:val="pt-PT"/>
+        </w:rPr>
+        <w:br w:type="page"/>
+      </w:r>
       <w:r>
         <w:lastRenderedPageBreak/>
-        <w:t>Administrador</w:t>
-      </w:r>
-      <w:bookmarkEnd w:id="2"/>
-    </w:p>
-    <w:p/>
-    <w:p>
-      <w:r>
+        <w:t>Sistemas de Apoio ao Diagnóstico</w:t>
+      </w:r>
+    </w:p>
+    <w:p>
+      <w:pPr>
+        <w:rPr>
+          <w:u w:val="single"/>
+        </w:rPr>
+      </w:pPr>
+    </w:p>
+    <w:p>
+      <w:pPr>
+        <w:rPr>
+          <w:rFonts w:ascii="Calibri" w:eastAsiaTheme="majorEastAsia" w:hAnsi="Calibri" w:cstheme="majorBidi"/>
+          <w:b/>
+          <w:color w:val="2F5496" w:themeColor="accent1" w:themeShade="BF"/>
+          <w:sz w:val="36"/>
+          <w:szCs w:val="32"/>
+          <w:lang w:val="pt-PT"/>
+        </w:rPr>
+      </w:pPr>
+      <w:r>
+        <w:rPr>
+          <w:lang w:val="pt-PT"/>
+        </w:rPr>
         <w:br w:type="page"/>
       </w:r>
     </w:p>
@@ -1726,61 +2453,6 @@
         <w:pStyle w:val="Ttulo1"/>
         <w:jc w:val="center"/>
       </w:pPr>
-      <w:bookmarkStart w:id="3" w:name="_Toc61186559"/>
-      <w:r>
-        <w:lastRenderedPageBreak/>
-        <w:t>Investigadores</w:t>
-      </w:r>
-      <w:bookmarkEnd w:id="3"/>
-    </w:p>
-    <w:p/>
-    <w:p>
-      <w:r>
-        <w:br w:type="page"/>
-      </w:r>
-    </w:p>
-    <w:p>
-      <w:pPr>
-        <w:pStyle w:val="Ttulo1"/>
-        <w:jc w:val="center"/>
-      </w:pPr>
-      <w:bookmarkStart w:id="4" w:name="_Toc61186560"/>
-      <w:r>
-        <w:lastRenderedPageBreak/>
-        <w:t>Médico</w:t>
-      </w:r>
-      <w:bookmarkEnd w:id="4"/>
-    </w:p>
-    <w:p/>
-    <w:p>
-      <w:r>
-        <w:br w:type="page"/>
-      </w:r>
-    </w:p>
-    <w:p>
-      <w:pPr>
-        <w:pStyle w:val="Ttulo1"/>
-        <w:jc w:val="center"/>
-      </w:pPr>
-      <w:bookmarkStart w:id="5" w:name="_Toc61186561"/>
-      <w:r>
-        <w:lastRenderedPageBreak/>
-        <w:t>Utente</w:t>
-      </w:r>
-      <w:bookmarkEnd w:id="5"/>
-    </w:p>
-    <w:p/>
-    <w:p>
-      <w:r>
-        <w:br w:type="page"/>
-      </w:r>
-    </w:p>
-    <w:p>
-      <w:pPr>
-        <w:pStyle w:val="Ttulo1"/>
-        <w:jc w:val="center"/>
-      </w:pPr>
-      <w:bookmarkStart w:id="6" w:name="_Toc61186562"/>
       <w:r>
         <w:lastRenderedPageBreak/>
         <w:t>Conclusão</w:t>
@@ -1788,7 +2460,7 @@
       <w:bookmarkEnd w:id="6"/>
     </w:p>
     <w:sectPr>
-      <w:footerReference w:type="default" r:id="rId12"/>
+      <w:footerReference w:type="default" r:id="rId14"/>
       <w:pgSz w:w="11906" w:h="16838"/>
       <w:pgMar w:top="1417" w:right="1701" w:bottom="1417" w:left="1701" w:header="708" w:footer="708" w:gutter="0"/>
       <w:pgNumType w:start="1"/>
@@ -1834,6 +2506,7 @@
         <w:docPartUnique/>
       </w:docPartObj>
     </w:sdtPr>
+    <w:sdtEndPr/>
     <w:sdtContent>
       <w:p>
         <w:pPr>
@@ -1861,6 +2534,7 @@
         <w:docPartUnique/>
       </w:docPartObj>
     </w:sdtPr>
+    <w:sdtEndPr/>
     <w:sdtContent>
       <w:p>
         <w:pPr>
@@ -2281,6 +2955,7 @@
     <w:lsdException w:name="HTML Sample" w:semiHidden="1" w:unhideWhenUsed="1"/>
     <w:lsdException w:name="HTML Typewriter" w:semiHidden="1" w:unhideWhenUsed="1"/>
     <w:lsdException w:name="HTML Variable" w:semiHidden="1" w:unhideWhenUsed="1"/>
+    <w:lsdException w:name="Normal Table" w:semiHidden="1" w:unhideWhenUsed="1"/>
     <w:lsdException w:name="annotation subject" w:semiHidden="1" w:unhideWhenUsed="1"/>
     <w:lsdException w:name="No List" w:semiHidden="1" w:unhideWhenUsed="1"/>
     <w:lsdException w:name="Outline List 1" w:semiHidden="1" w:unhideWhenUsed="1"/>
@@ -2327,8 +3002,10 @@
     <w:lsdException w:name="Table Subtle 2" w:semiHidden="1" w:unhideWhenUsed="1"/>
     <w:lsdException w:name="Table Web 1" w:semiHidden="1" w:unhideWhenUsed="1"/>
     <w:lsdException w:name="Table Web 2" w:semiHidden="1" w:unhideWhenUsed="1"/>
+    <w:lsdException w:name="Table Web 3" w:semiHidden="1" w:unhideWhenUsed="1"/>
     <w:lsdException w:name="Balloon Text" w:semiHidden="1" w:unhideWhenUsed="1"/>
     <w:lsdException w:name="Table Grid" w:uiPriority="39"/>
+    <w:lsdException w:name="Table Theme" w:semiHidden="1" w:unhideWhenUsed="1"/>
     <w:lsdException w:name="Placeholder Text" w:semiHidden="1"/>
     <w:lsdException w:name="No Spacing" w:uiPriority="1" w:qFormat="1"/>
     <w:lsdException w:name="Light Shading" w:uiPriority="60"/>
@@ -2580,6 +3257,28 @@
       <w:szCs w:val="32"/>
     </w:rPr>
   </w:style>
+  <w:style w:type="paragraph" w:styleId="Ttulo2">
+    <w:name w:val="heading 2"/>
+    <w:basedOn w:val="Normal"/>
+    <w:next w:val="Normal"/>
+    <w:link w:val="Ttulo2Carter"/>
+    <w:uiPriority w:val="9"/>
+    <w:unhideWhenUsed/>
+    <w:qFormat/>
+    <w:rsid w:val="00610499"/>
+    <w:pPr>
+      <w:keepNext/>
+      <w:keepLines/>
+      <w:spacing w:before="40" w:after="0"/>
+      <w:outlineLvl w:val="1"/>
+    </w:pPr>
+    <w:rPr>
+      <w:rFonts w:asciiTheme="majorHAnsi" w:eastAsiaTheme="majorEastAsia" w:hAnsiTheme="majorHAnsi" w:cstheme="majorBidi"/>
+      <w:color w:val="2F5496" w:themeColor="accent1" w:themeShade="BF"/>
+      <w:sz w:val="26"/>
+      <w:szCs w:val="26"/>
+    </w:rPr>
+  </w:style>
   <w:style w:type="character" w:default="1" w:styleId="Tipodeletrapredefinidodopargrafo">
     <w:name w:val="Default Paragraph Font"/>
     <w:uiPriority w:val="1"/>
@@ -2790,6 +3489,20 @@
     <w:rPr>
       <w:color w:val="0563C1" w:themeColor="hyperlink"/>
       <w:u w:val="single"/>
+    </w:rPr>
+  </w:style>
+  <w:style w:type="character" w:customStyle="1" w:styleId="Ttulo2Carter">
+    <w:name w:val="Título 2 Caráter"/>
+    <w:basedOn w:val="Tipodeletrapredefinidodopargrafo"/>
+    <w:link w:val="Ttulo2"/>
+    <w:uiPriority w:val="9"/>
+    <w:rsid w:val="00610499"/>
+    <w:rPr>
+      <w:rFonts w:asciiTheme="majorHAnsi" w:eastAsiaTheme="majorEastAsia" w:hAnsiTheme="majorHAnsi" w:cstheme="majorBidi"/>
+      <w:color w:val="2F5496" w:themeColor="accent1" w:themeShade="BF"/>
+      <w:sz w:val="26"/>
+      <w:szCs w:val="26"/>
+      <w:lang w:val="pt-BR"/>
     </w:rPr>
   </w:style>
 </w:styles>

</xml_diff>